<commit_message>
séances TD 8 décembre
</commit_message>
<xml_diff>
--- a/Avancement_IC05.docx
+++ b/Avancement_IC05.docx
@@ -6252,6 +6252,15 @@
         <w:tab/>
         <w:t>Pages HTML pour la visualization des graphes (Joanne)</w:t>
       </w:r>
+      <w:r>
+        <w:rPr>
+          <w:rFonts w:ascii="Helvetica Neue UltraLight" w:hAnsi="Helvetica Neue UltraLight"/>
+          <w:color w:val="auto"/>
+          <w:sz w:val="28"/>
+          <w:szCs w:val="28"/>
+        </w:rPr>
+        <w:t xml:space="preserve"> </w:t>
+      </w:r>
     </w:p>
     <w:p>
       <w:pPr>
@@ -6293,7 +6302,25 @@
           <w:szCs w:val="28"/>
         </w:rPr>
         <w:tab/>
-        <w:t>Script pour récupérer et insérer les données dans la BD à partir du formulaire (Joanne &amp; Florent)</w:t>
+        <w:t xml:space="preserve">Faire des test de spacialisation de fichier </w:t>
+      </w:r>
+      <w:r>
+        <w:rPr>
+          <w:rFonts w:ascii="Helvetica Neue UltraLight" w:hAnsi="Helvetica Neue UltraLight"/>
+          <w:color w:val="auto"/>
+          <w:sz w:val="28"/>
+          <w:szCs w:val="28"/>
+        </w:rPr>
+        <w:t>gdf</w:t>
+      </w:r>
+      <w:r>
+        <w:rPr>
+          <w:rFonts w:ascii="Helvetica Neue UltraLight" w:hAnsi="Helvetica Neue UltraLight"/>
+          <w:color w:val="auto"/>
+          <w:sz w:val="28"/>
+          <w:szCs w:val="28"/>
+        </w:rPr>
+        <w:t xml:space="preserve"> … (Joanne)</w:t>
       </w:r>
     </w:p>
     <w:p>
@@ -6323,31 +6350,20 @@
         </w:tabs>
         <w:rPr>
           <w:rFonts w:ascii="Helvetica Neue UltraLight" w:hAnsi="Helvetica Neue UltraLight"/>
-          <w:b/>
-          <w:color w:val="auto"/>
-          <w:sz w:val="28"/>
-          <w:szCs w:val="28"/>
-        </w:rPr>
-      </w:pPr>
-      <w:r>
-        <w:rPr>
-          <w:rFonts w:ascii="Helvetica Neue UltraLight" w:hAnsi="Helvetica Neue UltraLight"/>
-          <w:b/>
-          <w:color w:val="auto"/>
-          <w:sz w:val="28"/>
-          <w:szCs w:val="28"/>
-        </w:rPr>
-        <w:t>Du 17 au 22</w:t>
-      </w:r>
-      <w:r>
-        <w:rPr>
-          <w:rFonts w:ascii="Helvetica Neue UltraLight" w:hAnsi="Helvetica Neue UltraLight"/>
-          <w:b/>
-          <w:color w:val="auto"/>
-          <w:sz w:val="28"/>
-          <w:szCs w:val="28"/>
-        </w:rPr>
-        <w:t xml:space="preserve"> décembre : </w:t>
+          <w:color w:val="auto"/>
+          <w:sz w:val="28"/>
+          <w:szCs w:val="28"/>
+        </w:rPr>
+      </w:pPr>
+      <w:r>
+        <w:rPr>
+          <w:rFonts w:ascii="Helvetica Neue UltraLight" w:hAnsi="Helvetica Neue UltraLight"/>
+          <w:color w:val="auto"/>
+          <w:sz w:val="28"/>
+          <w:szCs w:val="28"/>
+        </w:rPr>
+        <w:tab/>
+        <w:t>Script pour récupérer et insérer les données dans la BD à partir du formulaire (Joanne &amp; Florent)</w:t>
       </w:r>
     </w:p>
     <w:p>
@@ -6390,7 +6406,179 @@
           <w:szCs w:val="28"/>
         </w:rPr>
         <w:tab/>
+        <w:t xml:space="preserve">Si le temps regarder les outils statistiques </w:t>
+      </w:r>
+      <w:r>
+        <w:rPr>
+          <w:rFonts w:ascii="Helvetica Neue UltraLight" w:hAnsi="Helvetica Neue UltraLight"/>
+          <w:color w:val="auto"/>
+          <w:sz w:val="28"/>
+          <w:szCs w:val="28"/>
+        </w:rPr>
+        <w:t>(Joanne)</w:t>
+      </w:r>
+      <w:bookmarkStart w:id="0" w:name="_GoBack"/>
+      <w:bookmarkEnd w:id="0"/>
+    </w:p>
+    <w:p>
+      <w:pPr>
+        <w:pStyle w:val="FreeForm"/>
+        <w:tabs>
+          <w:tab w:val="left" w:pos="709"/>
+          <w:tab w:val="left" w:pos="1417"/>
+          <w:tab w:val="left" w:pos="2126"/>
+          <w:tab w:val="left" w:pos="2835"/>
+          <w:tab w:val="left" w:pos="3543"/>
+          <w:tab w:val="left" w:pos="4252"/>
+          <w:tab w:val="left" w:pos="4961"/>
+          <w:tab w:val="left" w:pos="5669"/>
+          <w:tab w:val="left" w:pos="6378"/>
+          <w:tab w:val="left" w:pos="7087"/>
+          <w:tab w:val="left" w:pos="7795"/>
+          <w:tab w:val="left" w:pos="8504"/>
+          <w:tab w:val="left" w:pos="9213"/>
+          <w:tab w:val="left" w:pos="9921"/>
+          <w:tab w:val="left" w:pos="10630"/>
+          <w:tab w:val="left" w:pos="11339"/>
+          <w:tab w:val="left" w:pos="12047"/>
+          <w:tab w:val="left" w:pos="12756"/>
+          <w:tab w:val="left" w:pos="13465"/>
+          <w:tab w:val="left" w:pos="14173"/>
+        </w:tabs>
+        <w:rPr>
+          <w:rFonts w:ascii="Helvetica Neue UltraLight" w:hAnsi="Helvetica Neue UltraLight"/>
+          <w:b/>
+          <w:color w:val="auto"/>
+          <w:sz w:val="28"/>
+          <w:szCs w:val="28"/>
+        </w:rPr>
+      </w:pPr>
+      <w:r>
+        <w:rPr>
+          <w:rFonts w:ascii="Helvetica Neue UltraLight" w:hAnsi="Helvetica Neue UltraLight"/>
+          <w:b/>
+          <w:color w:val="auto"/>
+          <w:sz w:val="28"/>
+          <w:szCs w:val="28"/>
+        </w:rPr>
+        <w:t>Du 17 au 22</w:t>
+      </w:r>
+      <w:r>
+        <w:rPr>
+          <w:rFonts w:ascii="Helvetica Neue UltraLight" w:hAnsi="Helvetica Neue UltraLight"/>
+          <w:b/>
+          <w:color w:val="auto"/>
+          <w:sz w:val="28"/>
+          <w:szCs w:val="28"/>
+        </w:rPr>
+        <w:t xml:space="preserve"> décembre : </w:t>
+      </w:r>
+    </w:p>
+    <w:p>
+      <w:pPr>
+        <w:pStyle w:val="FreeForm"/>
+        <w:tabs>
+          <w:tab w:val="left" w:pos="709"/>
+          <w:tab w:val="left" w:pos="1417"/>
+          <w:tab w:val="left" w:pos="2126"/>
+          <w:tab w:val="left" w:pos="2835"/>
+          <w:tab w:val="left" w:pos="3543"/>
+          <w:tab w:val="left" w:pos="4252"/>
+          <w:tab w:val="left" w:pos="4961"/>
+          <w:tab w:val="left" w:pos="5669"/>
+          <w:tab w:val="left" w:pos="6378"/>
+          <w:tab w:val="left" w:pos="7087"/>
+          <w:tab w:val="left" w:pos="7795"/>
+          <w:tab w:val="left" w:pos="8504"/>
+          <w:tab w:val="left" w:pos="9213"/>
+          <w:tab w:val="left" w:pos="9921"/>
+          <w:tab w:val="left" w:pos="10630"/>
+          <w:tab w:val="left" w:pos="11339"/>
+          <w:tab w:val="left" w:pos="12047"/>
+          <w:tab w:val="left" w:pos="12756"/>
+          <w:tab w:val="left" w:pos="13465"/>
+          <w:tab w:val="left" w:pos="14173"/>
+        </w:tabs>
+        <w:rPr>
+          <w:rFonts w:ascii="Helvetica Neue UltraLight" w:hAnsi="Helvetica Neue UltraLight"/>
+          <w:color w:val="auto"/>
+          <w:sz w:val="28"/>
+          <w:szCs w:val="28"/>
+        </w:rPr>
+      </w:pPr>
+      <w:r>
+        <w:rPr>
+          <w:rFonts w:ascii="Helvetica Neue UltraLight" w:hAnsi="Helvetica Neue UltraLight"/>
+          <w:color w:val="auto"/>
+          <w:sz w:val="28"/>
+          <w:szCs w:val="28"/>
+        </w:rPr>
+        <w:tab/>
         <w:t>Pages HTML pour les outils statistiques (Joanne)</w:t>
+      </w:r>
+      <w:r>
+        <w:rPr>
+          <w:rFonts w:ascii="Helvetica Neue UltraLight" w:hAnsi="Helvetica Neue UltraLight"/>
+          <w:color w:val="auto"/>
+          <w:sz w:val="28"/>
+          <w:szCs w:val="28"/>
+        </w:rPr>
+        <w:t xml:space="preserve"> : </w:t>
+      </w:r>
+    </w:p>
+    <w:p>
+      <w:pPr>
+        <w:pStyle w:val="FreeForm"/>
+        <w:tabs>
+          <w:tab w:val="left" w:pos="709"/>
+          <w:tab w:val="left" w:pos="1417"/>
+          <w:tab w:val="left" w:pos="2126"/>
+          <w:tab w:val="left" w:pos="2835"/>
+          <w:tab w:val="left" w:pos="3543"/>
+          <w:tab w:val="left" w:pos="4252"/>
+          <w:tab w:val="left" w:pos="4961"/>
+          <w:tab w:val="left" w:pos="5669"/>
+          <w:tab w:val="left" w:pos="6378"/>
+          <w:tab w:val="left" w:pos="7087"/>
+          <w:tab w:val="left" w:pos="7795"/>
+          <w:tab w:val="left" w:pos="8504"/>
+          <w:tab w:val="left" w:pos="9213"/>
+          <w:tab w:val="left" w:pos="9921"/>
+          <w:tab w:val="left" w:pos="10630"/>
+          <w:tab w:val="left" w:pos="11339"/>
+          <w:tab w:val="left" w:pos="12047"/>
+          <w:tab w:val="left" w:pos="12756"/>
+          <w:tab w:val="left" w:pos="13465"/>
+          <w:tab w:val="left" w:pos="14173"/>
+        </w:tabs>
+        <w:rPr>
+          <w:rFonts w:ascii="Helvetica Neue UltraLight" w:hAnsi="Helvetica Neue UltraLight"/>
+          <w:i/>
+          <w:color w:val="auto"/>
+          <w:sz w:val="22"/>
+          <w:szCs w:val="22"/>
+        </w:rPr>
+      </w:pPr>
+      <w:r>
+        <w:rPr>
+          <w:rFonts w:ascii="Helvetica Neue UltraLight" w:hAnsi="Helvetica Neue UltraLight"/>
+          <w:i/>
+          <w:color w:val="auto"/>
+          <w:sz w:val="22"/>
+          <w:szCs w:val="22"/>
+        </w:rPr>
+        <w:tab/>
+      </w:r>
+      <w:r>
+        <w:rPr>
+          <w:rFonts w:ascii="Helvetica Neue UltraLight" w:hAnsi="Helvetica Neue UltraLight"/>
+          <w:i/>
+          <w:color w:val="auto"/>
+          <w:sz w:val="22"/>
+          <w:szCs w:val="22"/>
+        </w:rPr>
+        <w:tab/>
+        <w:t>Ne pas oublier de signaler la date de la dernière mise à jour</w:t>
       </w:r>
     </w:p>
     <w:p>
@@ -7137,8 +7325,6 @@
           <w:lang w:val="x-none"/>
         </w:rPr>
       </w:pPr>
-      <w:bookmarkStart w:id="0" w:name="_GoBack"/>
-      <w:bookmarkEnd w:id="0"/>
     </w:p>
     <w:p>
       <w:pPr>
@@ -9587,7 +9773,7 @@
 </file>
 
 <file path=customXml/itemProps1.xml><?xml version="1.0" encoding="utf-8"?>
-<ds:datastoreItem xmlns:ds="http://schemas.openxmlformats.org/officeDocument/2006/customXml" ds:itemID="{ADC77C8A-98A6-7C4A-A111-4824DB975CA3}">
+<ds:datastoreItem xmlns:ds="http://schemas.openxmlformats.org/officeDocument/2006/customXml" ds:itemID="{18F15D48-AF30-2743-9206-01E0BAE44A97}">
   <ds:schemaRefs>
     <ds:schemaRef ds:uri="http://schemas.openxmlformats.org/officeDocument/2006/bibliography"/>
   </ds:schemaRefs>

</xml_diff>